<commit_message>
Added extra credit assignment for class 4, and fixed a logical error in homework 3
</commit_message>
<xml_diff>
--- a/homework/IntroPython-03-Homework.docx
+++ b/homework/IntroPython-03-Homework.docx
@@ -97,44 +97,38 @@
           <w:szCs w:val="24"/>
         </w:rPr>
       </w:pPr>
-      <w:bookmarkStart w:id="0" w:name="_GoBack"/>
-      <w:bookmarkEnd w:id="0"/>
+      <w:r>
+        <w:rPr>
+          <w:rFonts w:ascii="Calibri" w:hAnsi="Calibri" w:cs="Calibri"/>
+          <w:sz w:val="24"/>
+          <w:szCs w:val="24"/>
+        </w:rPr>
+        <w:t>This is the logic (</w:t>
+      </w:r>
+      <w:r>
+        <w:rPr>
+          <w:rFonts w:ascii="Calibri" w:hAnsi="Calibri" w:cs="Calibri" w:hint="eastAsia"/>
+          <w:sz w:val="24"/>
+          <w:szCs w:val="24"/>
+        </w:rPr>
+        <w:t>逻辑</w:t>
+      </w:r>
+      <w:r>
+        <w:rPr>
+          <w:rFonts w:ascii="Calibri" w:hAnsi="Calibri" w:cs="Calibri"/>
+          <w:sz w:val="24"/>
+          <w:szCs w:val="24"/>
+        </w:rPr>
+        <w:t>) for detecting a leap year:</w:t>
+      </w:r>
     </w:p>
     <w:p>
       <w:pPr>
-        <w:rPr>
-          <w:rFonts w:ascii="Calibri" w:hAnsi="Calibri" w:cs="Calibri"/>
-          <w:sz w:val="24"/>
-          <w:szCs w:val="24"/>
-        </w:rPr>
-      </w:pPr>
-      <w:r>
-        <w:rPr>
-          <w:rFonts w:ascii="Calibri" w:hAnsi="Calibri" w:cs="Calibri"/>
-          <w:sz w:val="24"/>
-          <w:szCs w:val="24"/>
-        </w:rPr>
-        <w:t>This is the logic (</w:t>
-      </w:r>
-      <w:r>
-        <w:rPr>
-          <w:rFonts w:ascii="Calibri" w:hAnsi="Calibri" w:cs="Calibri" w:hint="eastAsia"/>
-          <w:sz w:val="24"/>
-          <w:szCs w:val="24"/>
-        </w:rPr>
-        <w:t>逻辑</w:t>
-      </w:r>
-      <w:r>
-        <w:rPr>
-          <w:rFonts w:ascii="Calibri" w:hAnsi="Calibri" w:cs="Calibri"/>
-          <w:sz w:val="24"/>
-          <w:szCs w:val="24"/>
-        </w:rPr>
-        <w:t>) for detecting a leap year:</w:t>
-      </w:r>
-    </w:p>
-    <w:p>
-      <w:pPr>
+        <w:pStyle w:val="ListParagraph"/>
+        <w:numPr>
+          <w:ilvl w:val="0"/>
+          <w:numId w:val="3"/>
+        </w:numPr>
         <w:pBdr>
           <w:top w:val="single" w:sz="4" w:space="1" w:color="auto"/>
           <w:left w:val="single" w:sz="4" w:space="4" w:color="auto"/>
@@ -153,11 +147,25 @@
           <w:sz w:val="24"/>
           <w:szCs w:val="24"/>
         </w:rPr>
-        <w:t>A year is a leap year if:</w:t>
+        <w:t xml:space="preserve">If the year divides by 4, but not by 100, it </w:t>
+      </w:r>
+      <w:r>
+        <w:rPr>
+          <w:rFonts w:ascii="Calibri" w:hAnsi="Calibri" w:cs="Calibri"/>
+          <w:color w:val="00B050"/>
+          <w:sz w:val="24"/>
+          <w:szCs w:val="24"/>
+        </w:rPr>
+        <w:t>is a leap year</w:t>
       </w:r>
     </w:p>
     <w:p>
       <w:pPr>
+        <w:pStyle w:val="ListParagraph"/>
+        <w:numPr>
+          <w:ilvl w:val="0"/>
+          <w:numId w:val="3"/>
+        </w:numPr>
         <w:pBdr>
           <w:top w:val="single" w:sz="4" w:space="1" w:color="auto"/>
           <w:left w:val="single" w:sz="4" w:space="4" w:color="auto"/>
@@ -176,11 +184,25 @@
           <w:sz w:val="24"/>
           <w:szCs w:val="24"/>
         </w:rPr>
-        <w:t>- The year can be evenly divided by 4</w:t>
+        <w:t xml:space="preserve">If the year divides by 4, and by 100, and by 400, it </w:t>
+      </w:r>
+      <w:r>
+        <w:rPr>
+          <w:rFonts w:ascii="Calibri" w:hAnsi="Calibri" w:cs="Calibri"/>
+          <w:color w:val="00B050"/>
+          <w:sz w:val="24"/>
+          <w:szCs w:val="24"/>
+        </w:rPr>
+        <w:t>is a leap year</w:t>
       </w:r>
     </w:p>
     <w:p>
       <w:pPr>
+        <w:pStyle w:val="ListParagraph"/>
+        <w:numPr>
+          <w:ilvl w:val="0"/>
+          <w:numId w:val="3"/>
+        </w:numPr>
         <w:pBdr>
           <w:top w:val="single" w:sz="4" w:space="1" w:color="auto"/>
           <w:left w:val="single" w:sz="4" w:space="4" w:color="auto"/>
@@ -199,26 +221,144 @@
           <w:sz w:val="24"/>
           <w:szCs w:val="24"/>
         </w:rPr>
-        <w:t>- If the year can be evenly divided by 100, it is NOT a leap year, UNLESS it can also be evenly divided by 400!</w:t>
+        <w:t xml:space="preserve">If the year divides by 4, and by 100, and not by 400, it is </w:t>
+      </w:r>
+      <w:r>
+        <w:rPr>
+          <w:rFonts w:ascii="Calibri" w:hAnsi="Calibri" w:cs="Calibri"/>
+          <w:color w:val="FF0000"/>
+          <w:sz w:val="24"/>
+          <w:szCs w:val="24"/>
+        </w:rPr>
+        <w:t>not a leap year</w:t>
       </w:r>
     </w:p>
     <w:p>
       <w:pPr>
+        <w:pStyle w:val="ListParagraph"/>
+        <w:numPr>
+          <w:ilvl w:val="0"/>
+          <w:numId w:val="3"/>
+        </w:numPr>
+        <w:pBdr>
+          <w:top w:val="single" w:sz="4" w:space="1" w:color="auto"/>
+          <w:left w:val="single" w:sz="4" w:space="4" w:color="auto"/>
+          <w:bottom w:val="single" w:sz="4" w:space="1" w:color="auto"/>
+          <w:right w:val="single" w:sz="4" w:space="4" w:color="auto"/>
+        </w:pBdr>
+        <w:rPr>
+          <w:rFonts w:ascii="Calibri" w:hAnsi="Calibri" w:cs="Calibri"/>
+          <w:sz w:val="24"/>
+          <w:szCs w:val="24"/>
+        </w:rPr>
+      </w:pPr>
+      <w:r>
+        <w:rPr>
+          <w:rFonts w:ascii="Calibri" w:hAnsi="Calibri" w:cs="Calibri"/>
+          <w:sz w:val="24"/>
+          <w:szCs w:val="24"/>
+        </w:rPr>
+        <w:t xml:space="preserve">If the year doesn’t divide by 4, it is </w:t>
+      </w:r>
+      <w:r>
         <w:rPr>
           <w:rFonts w:ascii="Calibri" w:hAnsi="Calibri" w:cs="Calibri"/>
           <w:color w:val="FF0000"/>
           <w:sz w:val="24"/>
           <w:szCs w:val="24"/>
         </w:rPr>
-      </w:pPr>
-      <w:r>
+        <w:t>not a leap year</w:t>
+      </w:r>
+    </w:p>
+    <w:p>
+      <w:pPr>
         <w:rPr>
           <w:rFonts w:ascii="Calibri" w:hAnsi="Calibri" w:cs="Calibri"/>
           <w:color w:val="FF0000"/>
           <w:sz w:val="24"/>
           <w:szCs w:val="24"/>
         </w:rPr>
-        <w:t xml:space="preserve">This means that 2000 and 2400 are leap years, but 1800 and 1900 are not. </w:t>
+      </w:pPr>
+      <w:r>
+        <w:rPr>
+          <w:rFonts w:ascii="Calibri" w:hAnsi="Calibri" w:cs="Calibri"/>
+          <w:color w:val="FF0000"/>
+          <w:sz w:val="24"/>
+          <w:szCs w:val="24"/>
+        </w:rPr>
+        <w:t xml:space="preserve">This means that </w:t>
+      </w:r>
+      <w:r>
+        <w:rPr>
+          <w:rFonts w:ascii="Calibri" w:hAnsi="Calibri" w:cs="Calibri"/>
+          <w:color w:val="FF0000"/>
+          <w:sz w:val="24"/>
+          <w:szCs w:val="24"/>
+        </w:rPr>
+        <w:t xml:space="preserve">1880, </w:t>
+      </w:r>
+      <w:r>
+        <w:rPr>
+          <w:rFonts w:ascii="Calibri" w:hAnsi="Calibri" w:cs="Calibri"/>
+          <w:color w:val="FF0000"/>
+          <w:sz w:val="24"/>
+          <w:szCs w:val="24"/>
+        </w:rPr>
+        <w:t>2000</w:t>
+      </w:r>
+      <w:r>
+        <w:rPr>
+          <w:rFonts w:ascii="Calibri" w:hAnsi="Calibri" w:cs="Calibri"/>
+          <w:color w:val="FF0000"/>
+          <w:sz w:val="24"/>
+          <w:szCs w:val="24"/>
+        </w:rPr>
+        <w:t>,</w:t>
+      </w:r>
+      <w:r>
+        <w:rPr>
+          <w:rFonts w:ascii="Calibri" w:hAnsi="Calibri" w:cs="Calibri"/>
+          <w:color w:val="FF0000"/>
+          <w:sz w:val="24"/>
+          <w:szCs w:val="24"/>
+        </w:rPr>
+        <w:t xml:space="preserve"> and 2400 are leap years, but 1800</w:t>
+      </w:r>
+      <w:r>
+        <w:rPr>
+          <w:rFonts w:ascii="Calibri" w:hAnsi="Calibri" w:cs="Calibri"/>
+          <w:color w:val="FF0000"/>
+          <w:sz w:val="24"/>
+          <w:szCs w:val="24"/>
+        </w:rPr>
+        <w:t xml:space="preserve">, </w:t>
+      </w:r>
+      <w:r>
+        <w:rPr>
+          <w:rFonts w:ascii="Calibri" w:hAnsi="Calibri" w:cs="Calibri"/>
+          <w:color w:val="FF0000"/>
+          <w:sz w:val="24"/>
+          <w:szCs w:val="24"/>
+        </w:rPr>
+        <w:t>1900</w:t>
+      </w:r>
+      <w:r>
+        <w:rPr>
+          <w:rFonts w:ascii="Calibri" w:hAnsi="Calibri" w:cs="Calibri"/>
+          <w:color w:val="FF0000"/>
+          <w:sz w:val="24"/>
+          <w:szCs w:val="24"/>
+        </w:rPr>
+        <w:t>, and 2300</w:t>
+      </w:r>
+      <w:r>
+        <w:rPr>
+          <w:rFonts w:ascii="Calibri" w:hAnsi="Calibri" w:cs="Calibri"/>
+          <w:color w:val="FF0000"/>
+          <w:sz w:val="24"/>
+          <w:szCs w:val="24"/>
+        </w:rPr>
+        <w:t xml:space="preserve"> are not. </w:t>
       </w:r>
     </w:p>
     <w:p>
@@ -427,6 +567,15 @@
         </w:rPr>
         <w:t>&gt;&gt;&gt; 100 % 4</w:t>
       </w:r>
+      <w:r>
+        <w:rPr>
+          <w:rFonts w:ascii="Consolas" w:hAnsi="Consolas" w:cs="Consolas"/>
+          <w:color w:val="000000" w:themeColor="text1"/>
+          <w:sz w:val="24"/>
+          <w:szCs w:val="24"/>
+        </w:rPr>
+        <w:t xml:space="preserve"> </w:t>
+      </w:r>
     </w:p>
     <w:p>
       <w:pPr>
@@ -439,7 +588,7 @@
         <w:jc w:val="left"/>
         <w:rPr>
           <w:rFonts w:ascii="Consolas" w:hAnsi="Consolas" w:cs="Consolas"/>
-          <w:color w:val="000000" w:themeColor="text1"/>
+          <w:color w:val="FF0000"/>
           <w:sz w:val="24"/>
           <w:szCs w:val="24"/>
         </w:rPr>
@@ -452,6 +601,15 @@
           <w:szCs w:val="24"/>
         </w:rPr>
         <w:t xml:space="preserve">0 </w:t>
+      </w:r>
+      <w:r>
+        <w:rPr>
+          <w:rFonts w:ascii="Consolas" w:hAnsi="Consolas" w:cs="Consolas"/>
+          <w:color w:val="FF0000"/>
+          <w:sz w:val="24"/>
+          <w:szCs w:val="24"/>
+        </w:rPr>
+        <w:t># 100 divides by 4, so the answer is zero!</w:t>
       </w:r>
     </w:p>
     <w:p>
@@ -505,6 +663,15 @@
         </w:rPr>
         <w:t xml:space="preserve">1 </w:t>
       </w:r>
+      <w:r>
+        <w:rPr>
+          <w:rFonts w:ascii="Consolas" w:hAnsi="Consolas" w:cs="Consolas"/>
+          <w:color w:val="FF0000"/>
+          <w:sz w:val="24"/>
+          <w:szCs w:val="24"/>
+        </w:rPr>
+        <w:t># 101 does not divide by for, so the answer is *not* zero!</w:t>
+      </w:r>
     </w:p>
     <w:p>
       <w:pPr>
@@ -585,7 +752,18 @@
           <w:szCs w:val="24"/>
         </w:rPr>
         <w:tab/>
-        <w:t>print(“The year divides evenly by four…so do something…”)</w:t>
+        <w:t xml:space="preserve">print(“The year </w:t>
+      </w:r>
+      <w:bookmarkStart w:id="0" w:name="_GoBack"/>
+      <w:bookmarkEnd w:id="0"/>
+      <w:r>
+        <w:rPr>
+          <w:rFonts w:ascii="Consolas" w:hAnsi="Consolas" w:cs="Consolas"/>
+          <w:color w:val="000000" w:themeColor="text1"/>
+          <w:sz w:val="24"/>
+          <w:szCs w:val="24"/>
+        </w:rPr>
+        <w:t>divides evenly by four…so do something…”)</w:t>
       </w:r>
     </w:p>
     <w:p>
@@ -789,11 +967,103 @@
       </w:pPr>
     </w:lvl>
   </w:abstractNum>
+  <w:abstractNum w:abstractNumId="2" w15:restartNumberingAfterBreak="0">
+    <w:nsid w:val="62BA396F"/>
+    <w:multiLevelType w:val="hybridMultilevel"/>
+    <w:tmpl w:val="81F65588"/>
+    <w:lvl w:ilvl="0" w:tplc="04090011">
+      <w:start w:val="1"/>
+      <w:numFmt w:val="decimal"/>
+      <w:lvlText w:val="%1)"/>
+      <w:lvlJc w:val="left"/>
+      <w:pPr>
+        <w:ind w:left="720" w:hanging="360"/>
+      </w:pPr>
+      <w:rPr>
+        <w:rFonts w:hint="default"/>
+      </w:rPr>
+    </w:lvl>
+    <w:lvl w:ilvl="1" w:tplc="04090019" w:tentative="1">
+      <w:start w:val="1"/>
+      <w:numFmt w:val="lowerLetter"/>
+      <w:lvlText w:val="%2."/>
+      <w:lvlJc w:val="left"/>
+      <w:pPr>
+        <w:ind w:left="1440" w:hanging="360"/>
+      </w:pPr>
+    </w:lvl>
+    <w:lvl w:ilvl="2" w:tplc="0409001B" w:tentative="1">
+      <w:start w:val="1"/>
+      <w:numFmt w:val="lowerRoman"/>
+      <w:lvlText w:val="%3."/>
+      <w:lvlJc w:val="right"/>
+      <w:pPr>
+        <w:ind w:left="2160" w:hanging="180"/>
+      </w:pPr>
+    </w:lvl>
+    <w:lvl w:ilvl="3" w:tplc="0409000F" w:tentative="1">
+      <w:start w:val="1"/>
+      <w:numFmt w:val="decimal"/>
+      <w:lvlText w:val="%4."/>
+      <w:lvlJc w:val="left"/>
+      <w:pPr>
+        <w:ind w:left="2880" w:hanging="360"/>
+      </w:pPr>
+    </w:lvl>
+    <w:lvl w:ilvl="4" w:tplc="04090019" w:tentative="1">
+      <w:start w:val="1"/>
+      <w:numFmt w:val="lowerLetter"/>
+      <w:lvlText w:val="%5."/>
+      <w:lvlJc w:val="left"/>
+      <w:pPr>
+        <w:ind w:left="3600" w:hanging="360"/>
+      </w:pPr>
+    </w:lvl>
+    <w:lvl w:ilvl="5" w:tplc="0409001B" w:tentative="1">
+      <w:start w:val="1"/>
+      <w:numFmt w:val="lowerRoman"/>
+      <w:lvlText w:val="%6."/>
+      <w:lvlJc w:val="right"/>
+      <w:pPr>
+        <w:ind w:left="4320" w:hanging="180"/>
+      </w:pPr>
+    </w:lvl>
+    <w:lvl w:ilvl="6" w:tplc="0409000F" w:tentative="1">
+      <w:start w:val="1"/>
+      <w:numFmt w:val="decimal"/>
+      <w:lvlText w:val="%7."/>
+      <w:lvlJc w:val="left"/>
+      <w:pPr>
+        <w:ind w:left="5040" w:hanging="360"/>
+      </w:pPr>
+    </w:lvl>
+    <w:lvl w:ilvl="7" w:tplc="04090019" w:tentative="1">
+      <w:start w:val="1"/>
+      <w:numFmt w:val="lowerLetter"/>
+      <w:lvlText w:val="%8."/>
+      <w:lvlJc w:val="left"/>
+      <w:pPr>
+        <w:ind w:left="5760" w:hanging="360"/>
+      </w:pPr>
+    </w:lvl>
+    <w:lvl w:ilvl="8" w:tplc="0409001B" w:tentative="1">
+      <w:start w:val="1"/>
+      <w:numFmt w:val="lowerRoman"/>
+      <w:lvlText w:val="%9."/>
+      <w:lvlJc w:val="right"/>
+      <w:pPr>
+        <w:ind w:left="6480" w:hanging="180"/>
+      </w:pPr>
+    </w:lvl>
+  </w:abstractNum>
   <w:num w:numId="1">
     <w:abstractNumId w:val="0"/>
   </w:num>
   <w:num w:numId="2">
     <w:abstractNumId w:val="1"/>
+  </w:num>
+  <w:num w:numId="3">
+    <w:abstractNumId w:val="2"/>
   </w:num>
 </w:numbering>
 </file>

</xml_diff>